<commit_message>
Upload final peices of the puzzle
</commit_message>
<xml_diff>
--- a/spike12/spike_report.docx
+++ b/spike12/spike_report.docx
@@ -610,10 +610,16 @@
         <w:t>Adjust the search file to only have A* and Di</w:t>
       </w:r>
       <w:r>
-        <w:t>jkstra’s alogrithms</w:t>
+        <w:t xml:space="preserve">jkstra’s </w:t>
+      </w:r>
+      <w:r>
+        <w:t>algorithms</w:t>
       </w:r>
       <w:r>
         <w:t xml:space="preserve"> </w:t>
+      </w:r>
+      <w:r>
+        <w:t>(commenting out the code is good idea)</w:t>
       </w:r>
     </w:p>
     <w:p>
@@ -625,13 +631,351 @@
         </w:numPr>
       </w:pPr>
       <w:r>
-        <w:t>The target agent</w:t>
-      </w:r>
-      <w:r>
+        <w:t>Add an agent that follows a completed path</w:t>
+      </w:r>
+    </w:p>
+    <w:p>
+      <w:pPr>
+        <w:pStyle w:val="ListParagraph"/>
+        <w:numPr>
+          <w:ilvl w:val="1"/>
+          <w:numId w:val="10"/>
+        </w:numPr>
+      </w:pPr>
+      <w:r>
+        <w:t>Store the boxes from the world in the agent</w:t>
+      </w:r>
+    </w:p>
+    <w:p>
+      <w:pPr>
+        <w:pStyle w:val="ListParagraph"/>
+        <w:numPr>
+          <w:ilvl w:val="1"/>
+          <w:numId w:val="10"/>
+        </w:numPr>
+      </w:pPr>
+      <w:r>
+        <w:t>When a successful path is made add the path to the agent</w:t>
+      </w:r>
+    </w:p>
+    <w:p>
+      <w:pPr>
+        <w:pStyle w:val="ListParagraph"/>
+        <w:numPr>
+          <w:ilvl w:val="1"/>
+          <w:numId w:val="10"/>
+        </w:numPr>
+      </w:pPr>
+      <w:r>
+        <w:t xml:space="preserve">Once working then </w:t>
+      </w:r>
+      <w:r>
+        <w:t>add circle (or any other object) that is drawn as the agent moves</w:t>
+      </w:r>
+    </w:p>
+    <w:p>
+      <w:pPr>
+        <w:pStyle w:val="ListParagraph"/>
+        <w:numPr>
+          <w:ilvl w:val="0"/>
+          <w:numId w:val="10"/>
+        </w:numPr>
+      </w:pPr>
+      <w:r>
+        <w:t>Add the ability to place items</w:t>
+      </w:r>
+    </w:p>
+    <w:p>
+      <w:pPr>
+        <w:pStyle w:val="ListParagraph"/>
+        <w:numPr>
+          <w:ilvl w:val="1"/>
+          <w:numId w:val="10"/>
+        </w:numPr>
+      </w:pPr>
+      <w:r>
+        <w:t>If you place an item, make the search algorithm Dijkstra’s</w:t>
+      </w:r>
+    </w:p>
+    <w:p>
+      <w:pPr>
+        <w:pStyle w:val="ListParagraph"/>
+        <w:numPr>
+          <w:ilvl w:val="1"/>
+          <w:numId w:val="10"/>
+        </w:numPr>
+      </w:pPr>
+      <w:r>
+        <w:t>If you place the target position, make the search algorithm A*</w:t>
+      </w:r>
+    </w:p>
+    <w:p>
+      <w:pPr>
+        <w:pStyle w:val="ListParagraph"/>
+        <w:numPr>
+          <w:ilvl w:val="0"/>
+          <w:numId w:val="10"/>
+        </w:numPr>
+      </w:pPr>
+      <w:r>
+        <w:t>Changed the status text to display Cost when you have a successful path</w:t>
+      </w:r>
+    </w:p>
+    <w:p>
+      <w:pPr>
+        <w:pStyle w:val="ListParagraph"/>
+        <w:numPr>
+          <w:ilvl w:val="0"/>
+          <w:numId w:val="10"/>
+        </w:numPr>
+      </w:pPr>
+      <w:r>
+        <w:t>Make a</w:t>
+      </w:r>
+      <w:r>
+        <w:t xml:space="preserve"> custom map which is cost heavy</w:t>
+      </w:r>
+    </w:p>
+    <w:p>
+      <w:pPr>
+        <w:pStyle w:val="ListParagraph"/>
+        <w:numPr>
+          <w:ilvl w:val="1"/>
+          <w:numId w:val="10"/>
+        </w:numPr>
+      </w:pPr>
+      <w:r>
+        <w:t>20x20 map</w:t>
+      </w:r>
+    </w:p>
+    <w:p>
+      <w:pPr>
+        <w:pStyle w:val="ListParagraph"/>
+        <w:numPr>
+          <w:ilvl w:val="1"/>
+          <w:numId w:val="10"/>
+        </w:numPr>
+      </w:pPr>
+      <w:r>
+        <w:t>Lots of mud</w:t>
+      </w:r>
+    </w:p>
+    <w:p>
+      <w:pPr>
+        <w:pStyle w:val="ListParagraph"/>
+        <w:numPr>
+          <w:ilvl w:val="1"/>
+          <w:numId w:val="10"/>
+        </w:numPr>
+      </w:pPr>
+      <w:r>
+        <w:t>A couple pools of water</w:t>
+      </w:r>
+    </w:p>
+    <w:p>
+      <w:pPr>
+        <w:pStyle w:val="ListParagraph"/>
+        <w:numPr>
+          <w:ilvl w:val="1"/>
+          <w:numId w:val="10"/>
+        </w:numPr>
+      </w:pPr>
+      <w:r>
+        <w:t>A clear path around a pool of water</w:t>
+      </w:r>
+    </w:p>
+    <w:p>
+      <w:pPr>
+        <w:pStyle w:val="ListParagraph"/>
+        <w:numPr>
+          <w:ilvl w:val="1"/>
+          <w:numId w:val="10"/>
+        </w:numPr>
+      </w:pPr>
+      <w:r>
+        <w:t>Lots of walls blocking the start and target</w:t>
+      </w:r>
+    </w:p>
+    <w:p>
+      <w:r>
+        <w:rPr>
+          <w:b/>
+          <w:sz w:val="24"/>
+        </w:rPr>
+        <w:t>What we found out</w:t>
+      </w:r>
+      <w:r>
+        <w:rPr>
+          <w:b/>
+          <w:sz w:val="24"/>
+        </w:rPr>
         <w:t>:</w:t>
+      </w:r>
+    </w:p>
+    <w:p>
+      <w:pPr>
+        <w:pStyle w:val="ListParagraph"/>
+        <w:numPr>
+          <w:ilvl w:val="0"/>
+          <w:numId w:val="11"/>
+        </w:numPr>
+      </w:pPr>
+      <w:r>
+        <w:t>If we look at figure 1.1. We see that Dijkstra has searched nearly the whole map.</w:t>
+      </w:r>
+    </w:p>
+    <w:p>
+      <w:pPr>
+        <w:pStyle w:val="ListParagraph"/>
+        <w:numPr>
+          <w:ilvl w:val="1"/>
+          <w:numId w:val="11"/>
+        </w:numPr>
+      </w:pPr>
+      <w:r>
+        <w:t>When it saw that a path was costing too much it would return to a previous node and start searching again from that node</w:t>
+      </w:r>
+    </w:p>
+    <w:p>
+      <w:pPr>
+        <w:pStyle w:val="ListParagraph"/>
+        <w:numPr>
+          <w:ilvl w:val="1"/>
+          <w:numId w:val="11"/>
+        </w:numPr>
+      </w:pPr>
+      <w:r>
+        <w:t>It travels around the pool of water and mud because the clear path cost less than traveling through the mud</w:t>
+      </w:r>
+    </w:p>
+    <w:p>
+      <w:pPr>
+        <w:pStyle w:val="ListParagraph"/>
+        <w:numPr>
+          <w:ilvl w:val="0"/>
+          <w:numId w:val="11"/>
+        </w:numPr>
+      </w:pPr>
+      <w:r>
+        <w:t>If we look at figure 1.2. We see that A* only searched minimal amount of nodes</w:t>
+      </w:r>
+    </w:p>
+    <w:p>
+      <w:pPr>
+        <w:pStyle w:val="ListParagraph"/>
+        <w:numPr>
+          <w:ilvl w:val="1"/>
+          <w:numId w:val="11"/>
+        </w:numPr>
+      </w:pPr>
+      <w:r>
+        <w:t xml:space="preserve">It made a judgement that it didn’t care too much that it wasn’t costing it more than the </w:t>
+      </w:r>
+      <w:r>
+        <w:t>estimated</w:t>
+      </w:r>
+      <w:r>
+        <w:t xml:space="preserve"> heuristic. This means that it would constantly travel through mud.  </w:t>
+      </w:r>
+    </w:p>
+    <w:p>
+      <w:pPr>
+        <w:pStyle w:val="ListParagraph"/>
+        <w:numPr>
+          <w:ilvl w:val="1"/>
+          <w:numId w:val="11"/>
+        </w:numPr>
+      </w:pPr>
+      <w:r>
+        <w:t>If we ch</w:t>
+      </w:r>
+      <w:r>
+        <w:t>ange the value of edge cost to 5</w:t>
+      </w:r>
+    </w:p>
+    <w:p>
+      <w:pPr>
+        <w:pStyle w:val="ListParagraph"/>
+        <w:numPr>
+          <w:ilvl w:val="2"/>
+          <w:numId w:val="11"/>
+        </w:numPr>
+      </w:pPr>
+      <w:r>
+        <w:t xml:space="preserve">In figure 1.3 we see that the path looks </w:t>
+      </w:r>
+      <w:r>
+        <w:t xml:space="preserve">the </w:t>
+      </w:r>
+      <w:r>
+        <w:t xml:space="preserve">similar to the </w:t>
+      </w:r>
+      <w:r>
+        <w:t xml:space="preserve">Dijkstra </w:t>
+      </w:r>
+      <w:r>
+        <w:t>path. Because th</w:t>
+      </w:r>
+      <w:r>
+        <w:t>e estimated heuristic cost was 5</w:t>
+      </w:r>
+      <w:r>
+        <w:t>. It was searching as many nodes as it could to find the minimal estimated cost</w:t>
+      </w:r>
+      <w:r>
+        <w:t xml:space="preserve">. Once it got to the clear path it made a judgement that it </w:t>
       </w:r>
       <w:bookmarkStart w:id="0" w:name="_GoBack"/>
       <w:bookmarkEnd w:id="0"/>
+      <w:r>
+        <w:lastRenderedPageBreak/>
+        <w:t xml:space="preserve">would travel back through the mud because it was less than the estimated </w:t>
+      </w:r>
+      <w:r>
+        <w:t>heuristic so it travelled back into it</w:t>
+      </w:r>
+    </w:p>
+    <w:p>
+      <w:pPr>
+        <w:pStyle w:val="ListParagraph"/>
+        <w:numPr>
+          <w:ilvl w:val="0"/>
+          <w:numId w:val="11"/>
+        </w:numPr>
+      </w:pPr>
+      <w:r>
+        <w:t>As we see from the figures. The need for different algorithms is accentual to task required</w:t>
+      </w:r>
+    </w:p>
+    <w:p>
+      <w:pPr>
+        <w:pStyle w:val="ListParagraph"/>
+        <w:numPr>
+          <w:ilvl w:val="1"/>
+          <w:numId w:val="11"/>
+        </w:numPr>
+      </w:pPr>
+      <w:r>
+        <w:t>If we need to find an item, we need to have the smallest cost possible because you want to get there quick and safe. Therefore, Dijkstra’s algorithm is a good choice. It will search as many nodes as possible to find the most cost effective route while you keep moving</w:t>
+      </w:r>
+      <w:r>
+        <w:t>.</w:t>
+      </w:r>
+    </w:p>
+    <w:p>
+      <w:pPr>
+        <w:pStyle w:val="ListParagraph"/>
+        <w:numPr>
+          <w:ilvl w:val="1"/>
+          <w:numId w:val="11"/>
+        </w:numPr>
+      </w:pPr>
+      <w:r>
+        <w:t>If we need to get to a position, we need to get there quickly and add a bit of dare because there might be obstacles you can handle</w:t>
+      </w:r>
+      <w:r>
+        <w:t>. Furthermore, A* is a good algorithm to use. Why? Because it will travel through obstacles that are lower than it’s predicted heuristic value. So you might be traveling to the same place as the item in figure 1.1 but, due to not being scared of a bit of mud, you travel through it, costing more than Dijkstra.</w:t>
+      </w:r>
     </w:p>
     <w:p>
       <w:r>
@@ -639,7 +983,7 @@
           <w:b/>
           <w:sz w:val="24"/>
         </w:rPr>
-        <w:t>What we found out</w:t>
+        <w:t>Open issues/ Risks</w:t>
       </w:r>
       <w:r>
         <w:rPr>
@@ -654,35 +998,31 @@
         <w:pStyle w:val="ListParagraph"/>
         <w:numPr>
           <w:ilvl w:val="0"/>
-          <w:numId w:val="11"/>
-        </w:numPr>
-      </w:pPr>
-      <w:r>
-        <w:t>The agent has good accuracy when the target is traveling in a straight line</w:t>
-      </w:r>
-    </w:p>
-    <w:p>
-      <w:pPr>
-        <w:pStyle w:val="ListParagraph"/>
-        <w:numPr>
-          <w:ilvl w:val="0"/>
-          <w:numId w:val="11"/>
-        </w:numPr>
-      </w:pPr>
-      <w:r>
-        <w:t>The different bullets types are working as expected</w:t>
-      </w:r>
-    </w:p>
-    <w:p>
-      <w:pPr>
-        <w:pStyle w:val="ListParagraph"/>
-        <w:numPr>
-          <w:ilvl w:val="0"/>
-          <w:numId w:val="11"/>
-        </w:numPr>
-      </w:pPr>
-      <w:r>
-        <w:t>A visual affect when the target is hit. You see it changes colour and slows down</w:t>
+          <w:numId w:val="12"/>
+        </w:numPr>
+      </w:pPr>
+      <w:r>
+        <w:t>When you get the starting position, I suggest you don’t remove your source location or your path will slowly delete itself.</w:t>
+      </w:r>
+    </w:p>
+    <w:p>
+      <w:pPr>
+        <w:pStyle w:val="ListParagraph"/>
+        <w:numPr>
+          <w:ilvl w:val="1"/>
+          <w:numId w:val="12"/>
+        </w:numPr>
+      </w:pPr>
+      <w:hyperlink r:id="rId12" w:history="1">
+        <w:r>
+          <w:rPr>
+            <w:rStyle w:val="Hyperlink"/>
+          </w:rPr>
+          <w:t>https://ilearn.swin.edu.au/webapps/discussionboard/do/message?action=list_messages&amp;course_id=_178596_1&amp;nav=discussion_board_entry&amp;conf_id=_319510_1&amp;forum_id=_807586_1&amp;message_id=_10187769_1</w:t>
+        </w:r>
+      </w:hyperlink>
+      <w:r>
+        <w:t xml:space="preserve"> </w:t>
       </w:r>
     </w:p>
     <w:p>
@@ -691,7 +1031,7 @@
           <w:b/>
           <w:sz w:val="24"/>
         </w:rPr>
-        <w:t>Open issues/ Risks</w:t>
+        <w:t>Notes</w:t>
       </w:r>
       <w:r>
         <w:rPr>
@@ -702,123 +1042,55 @@
       </w:r>
     </w:p>
     <w:p>
-      <w:pPr>
-        <w:pStyle w:val="ListParagraph"/>
-        <w:numPr>
-          <w:ilvl w:val="0"/>
-          <w:numId w:val="12"/>
-        </w:numPr>
-      </w:pPr>
-      <w:r>
-        <w:t>When the target changes direction the agent has, trouble predicting the change</w:t>
-      </w:r>
-    </w:p>
-    <w:p>
-      <w:pPr>
-        <w:pStyle w:val="ListParagraph"/>
-        <w:numPr>
-          <w:ilvl w:val="0"/>
-          <w:numId w:val="12"/>
-        </w:numPr>
-      </w:pPr>
-      <w:r>
-        <w:t>Some bullets that clip the agent don’t disappear straight away. Change the radius to a slightly bigger one on the target so when you look at the screen it is removed before it passes through your target</w:t>
-      </w:r>
-    </w:p>
-    <w:p>
-      <w:r>
-        <w:rPr>
-          <w:b/>
-          <w:sz w:val="24"/>
-        </w:rPr>
-        <w:t>Notes</w:t>
-      </w:r>
-      <w:r>
-        <w:rPr>
-          <w:b/>
-          <w:sz w:val="24"/>
-        </w:rPr>
-        <w:t>:</w:t>
-      </w:r>
-    </w:p>
-    <w:p>
       <w:r>
         <w:t>World Keys:</w:t>
       </w:r>
     </w:p>
     <w:p>
       <w:r>
-        <w:t xml:space="preserve">Q – </w:t>
-      </w:r>
-      <w:proofErr w:type="spellStart"/>
-      <w:r>
-        <w:t>Hanzo</w:t>
-      </w:r>
-      <w:proofErr w:type="spellEnd"/>
-      <w:r>
-        <w:t xml:space="preserve"> Main (Slow, Inaccurate)</w:t>
-      </w:r>
-    </w:p>
-    <w:p>
-      <w:r>
-        <w:t>W – Tracer Main (Fast, Inaccurate)</w:t>
-      </w:r>
-    </w:p>
-    <w:p>
-      <w:r>
-        <w:t>E – Ana Main (Fast, Accurate)</w:t>
-      </w:r>
-    </w:p>
-    <w:p>
-      <w:r>
-        <w:t xml:space="preserve">R – </w:t>
-      </w:r>
-      <w:proofErr w:type="spellStart"/>
-      <w:r>
-        <w:t>Symmetra</w:t>
-      </w:r>
-      <w:proofErr w:type="spellEnd"/>
-      <w:r>
-        <w:t xml:space="preserve"> Main (Slow, Accurate)</w:t>
+        <w:t>1</w:t>
+      </w:r>
+      <w:r>
+        <w:t xml:space="preserve"> – </w:t>
+      </w:r>
+      <w:r>
+        <w:t>Clear Tile</w:t>
+      </w:r>
+    </w:p>
+    <w:p>
+      <w:r>
+        <w:t>2 – Mud Tile</w:t>
+      </w:r>
+    </w:p>
+    <w:p>
+      <w:r>
+        <w:t>3 – Water Tile</w:t>
+      </w:r>
+    </w:p>
+    <w:p>
+      <w:r>
+        <w:t>4 – Wall Tile</w:t>
+      </w:r>
+    </w:p>
+    <w:p>
+      <w:r>
+        <w:t>5 – Start Tile</w:t>
+      </w:r>
+    </w:p>
+    <w:p>
+      <w:r>
+        <w:t>6 – Target Tile</w:t>
+      </w:r>
+    </w:p>
+    <w:p>
+      <w:r>
+        <w:t>7 – Item Tile</w:t>
       </w:r>
     </w:p>
     <w:p/>
     <w:p>
       <w:r>
-        <w:t>T – Make the target move</w:t>
-      </w:r>
-    </w:p>
-    <w:p>
-      <w:r>
-        <w:t>Y – Freeze Agent</w:t>
-      </w:r>
-    </w:p>
-    <w:p>
-      <w:r>
-        <w:t>S – Shot</w:t>
-      </w:r>
-    </w:p>
-    <w:p>
-      <w:r>
-        <w:t>D – Move Shooting Agent</w:t>
-      </w:r>
-    </w:p>
-    <w:p>
-      <w:r>
-        <w:t xml:space="preserve">G – Auto Fire (For the lazy person or for using </w:t>
-      </w:r>
-      <w:proofErr w:type="spellStart"/>
-      <w:r>
-        <w:t>Symmetra</w:t>
-      </w:r>
-      <w:proofErr w:type="spellEnd"/>
-      <w:r>
-        <w:t xml:space="preserve"> as seen in Overwatch)</w:t>
-      </w:r>
-    </w:p>
-    <w:p>
-      <w:r>
-        <w:t>H – Remove Bullets</w:t>
+        <w:t>Left Click – Add tiles to boxes</w:t>
       </w:r>
     </w:p>
     <w:p/>
@@ -875,24 +1147,119 @@
           <w:noProof/>
           <w:lang w:eastAsia="en-AU"/>
         </w:rPr>
-        <w:t>.1 Agent hitting the target</w:t>
-      </w:r>
-    </w:p>
-    <w:p>
-      <w:pPr>
-        <w:rPr>
-          <w:lang w:eastAsia="en-AU"/>
-        </w:rPr>
-      </w:pPr>
-      <w:r>
+        <w:t>.1 Dijkstra search for item</w:t>
+      </w:r>
+    </w:p>
+    <w:p>
+      <w:pPr>
         <w:rPr>
           <w:noProof/>
           <w:lang w:eastAsia="en-AU"/>
         </w:rPr>
+      </w:pPr>
+      <w:r>
+        <w:rPr>
+          <w:noProof/>
+          <w:lang w:eastAsia="en-AU"/>
+        </w:rPr>
         <w:drawing>
-          <wp:inline distT="0" distB="0" distL="0" distR="0" wp14:anchorId="71DA2C33" wp14:editId="1274CCE7">
-            <wp:extent cx="3982608" cy="2623185"/>
-            <wp:effectExtent l="0" t="0" r="0" b="5715"/>
+          <wp:inline distT="0" distB="0" distL="0" distR="0" wp14:anchorId="3FFB1EC8" wp14:editId="68E33F54">
+            <wp:extent cx="4876800" cy="5095875"/>
+            <wp:effectExtent l="0" t="0" r="0" b="9525"/>
+            <wp:docPr id="2" name="Picture 2"/>
+            <wp:cNvGraphicFramePr>
+              <a:graphicFrameLocks xmlns:a="http://schemas.openxmlformats.org/drawingml/2006/main" noChangeAspect="1"/>
+            </wp:cNvGraphicFramePr>
+            <a:graphic xmlns:a="http://schemas.openxmlformats.org/drawingml/2006/main">
+              <a:graphicData uri="http://schemas.openxmlformats.org/drawingml/2006/picture">
+                <pic:pic xmlns:pic="http://schemas.openxmlformats.org/drawingml/2006/picture">
+                  <pic:nvPicPr>
+                    <pic:cNvPr id="1" name=""/>
+                    <pic:cNvPicPr/>
+                  </pic:nvPicPr>
+                  <pic:blipFill>
+                    <a:blip r:embed="rId13"/>
+                    <a:stretch>
+                      <a:fillRect/>
+                    </a:stretch>
+                  </pic:blipFill>
+                  <pic:spPr>
+                    <a:xfrm>
+                      <a:off x="0" y="0"/>
+                      <a:ext cx="4876800" cy="5095875"/>
+                    </a:xfrm>
+                    <a:prstGeom prst="rect">
+                      <a:avLst/>
+                    </a:prstGeom>
+                  </pic:spPr>
+                </pic:pic>
+              </a:graphicData>
+            </a:graphic>
+          </wp:inline>
+        </w:drawing>
+      </w:r>
+    </w:p>
+    <w:p>
+      <w:pPr>
+        <w:rPr>
+          <w:noProof/>
+          <w:lang w:eastAsia="en-AU"/>
+        </w:rPr>
+      </w:pPr>
+    </w:p>
+    <w:p>
+      <w:pPr>
+        <w:pStyle w:val="Heading4"/>
+        <w:rPr>
+          <w:noProof/>
+          <w:lang w:eastAsia="en-AU"/>
+        </w:rPr>
+      </w:pPr>
+      <w:r>
+        <w:rPr>
+          <w:noProof/>
+          <w:lang w:eastAsia="en-AU"/>
+        </w:rPr>
+        <w:lastRenderedPageBreak/>
+        <w:t>Figure 1</w:t>
+      </w:r>
+      <w:r>
+        <w:rPr>
+          <w:noProof/>
+          <w:lang w:eastAsia="en-AU"/>
+        </w:rPr>
+        <w:t>.2</w:t>
+      </w:r>
+      <w:r>
+        <w:rPr>
+          <w:noProof/>
+          <w:lang w:eastAsia="en-AU"/>
+        </w:rPr>
+        <w:t xml:space="preserve"> A* search for position</w:t>
+      </w:r>
+      <w:r>
+        <w:rPr>
+          <w:noProof/>
+          <w:lang w:eastAsia="en-AU"/>
+        </w:rPr>
+        <w:t xml:space="preserve"> with a minimum edge cost of 10</w:t>
+      </w:r>
+    </w:p>
+    <w:p>
+      <w:pPr>
+        <w:rPr>
+          <w:lang w:eastAsia="en-AU"/>
+        </w:rPr>
+      </w:pPr>
+      <w:r>
+        <w:rPr>
+          <w:noProof/>
+          <w:lang w:eastAsia="en-AU"/>
+        </w:rPr>
+        <w:drawing>
+          <wp:inline distT="0" distB="0" distL="0" distR="0" wp14:anchorId="41ED22C3" wp14:editId="6DD4E4D1">
+            <wp:extent cx="4743450" cy="5143500"/>
+            <wp:effectExtent l="0" t="0" r="0" b="0"/>
             <wp:docPr id="1" name="Picture 1"/>
             <wp:cNvGraphicFramePr>
               <a:graphicFrameLocks xmlns:a="http://schemas.openxmlformats.org/drawingml/2006/main" noChangeAspect="1"/>
@@ -904,27 +1271,20 @@
                     <pic:cNvPr id="1" name=""/>
                     <pic:cNvPicPr/>
                   </pic:nvPicPr>
-                  <pic:blipFill rotWithShape="1">
-                    <a:blip r:embed="rId12"/>
-                    <a:srcRect l="3381" t="41850" r="31476" b="15779"/>
-                    <a:stretch/>
+                  <pic:blipFill>
+                    <a:blip r:embed="rId14"/>
+                    <a:stretch>
+                      <a:fillRect/>
+                    </a:stretch>
                   </pic:blipFill>
-                  <pic:spPr bwMode="auto">
+                  <pic:spPr>
                     <a:xfrm>
                       <a:off x="0" y="0"/>
-                      <a:ext cx="3984381" cy="2624353"/>
+                      <a:ext cx="4743450" cy="5143500"/>
                     </a:xfrm>
                     <a:prstGeom prst="rect">
                       <a:avLst/>
                     </a:prstGeom>
-                    <a:ln>
-                      <a:noFill/>
-                    </a:ln>
-                    <a:extLst>
-                      <a:ext uri="{53640926-AAD7-44D8-BBD7-CCE9431645EC}">
-                        <a14:shadowObscured xmlns:a14="http://schemas.microsoft.com/office/drawing/2010/main"/>
-                      </a:ext>
-                    </a:extLst>
                   </pic:spPr>
                 </pic:pic>
               </a:graphicData>
@@ -933,8 +1293,87 @@
         </w:drawing>
       </w:r>
     </w:p>
+    <w:p>
+      <w:pPr>
+        <w:rPr>
+          <w:lang w:eastAsia="en-AU"/>
+        </w:rPr>
+      </w:pPr>
+    </w:p>
+    <w:p>
+      <w:pPr>
+        <w:pStyle w:val="Heading4"/>
+        <w:rPr>
+          <w:noProof/>
+          <w:lang w:eastAsia="en-AU"/>
+        </w:rPr>
+      </w:pPr>
+      <w:r>
+        <w:rPr>
+          <w:noProof/>
+          <w:lang w:eastAsia="en-AU"/>
+        </w:rPr>
+        <w:lastRenderedPageBreak/>
+        <w:t>Figure 1.3 A* search for positi</w:t>
+      </w:r>
+      <w:r>
+        <w:rPr>
+          <w:noProof/>
+          <w:lang w:eastAsia="en-AU"/>
+        </w:rPr>
+        <w:t>on with a minimum edge cost of 5</w:t>
+      </w:r>
+    </w:p>
+    <w:p>
+      <w:pPr>
+        <w:rPr>
+          <w:lang w:eastAsia="en-AU"/>
+        </w:rPr>
+      </w:pPr>
+      <w:r>
+        <w:rPr>
+          <w:noProof/>
+          <w:lang w:eastAsia="en-AU"/>
+        </w:rPr>
+        <w:drawing>
+          <wp:inline distT="0" distB="0" distL="0" distR="0" wp14:anchorId="03CADDD1" wp14:editId="24544216">
+            <wp:extent cx="4800600" cy="5124450"/>
+            <wp:effectExtent l="0" t="0" r="0" b="0"/>
+            <wp:docPr id="4" name="Picture 4"/>
+            <wp:cNvGraphicFramePr>
+              <a:graphicFrameLocks xmlns:a="http://schemas.openxmlformats.org/drawingml/2006/main" noChangeAspect="1"/>
+            </wp:cNvGraphicFramePr>
+            <a:graphic xmlns:a="http://schemas.openxmlformats.org/drawingml/2006/main">
+              <a:graphicData uri="http://schemas.openxmlformats.org/drawingml/2006/picture">
+                <pic:pic xmlns:pic="http://schemas.openxmlformats.org/drawingml/2006/picture">
+                  <pic:nvPicPr>
+                    <pic:cNvPr id="1" name=""/>
+                    <pic:cNvPicPr/>
+                  </pic:nvPicPr>
+                  <pic:blipFill>
+                    <a:blip r:embed="rId15"/>
+                    <a:stretch>
+                      <a:fillRect/>
+                    </a:stretch>
+                  </pic:blipFill>
+                  <pic:spPr>
+                    <a:xfrm>
+                      <a:off x="0" y="0"/>
+                      <a:ext cx="4800600" cy="5124450"/>
+                    </a:xfrm>
+                    <a:prstGeom prst="rect">
+                      <a:avLst/>
+                    </a:prstGeom>
+                  </pic:spPr>
+                </pic:pic>
+              </a:graphicData>
+            </a:graphic>
+          </wp:inline>
+        </w:drawing>
+      </w:r>
+    </w:p>
     <w:sectPr>
-      <w:headerReference w:type="default" r:id="rId13"/>
+      <w:headerReference w:type="default" r:id="rId16"/>
       <w:pgSz w:w="11900" w:h="16840"/>
       <w:pgMar w:top="1440" w:right="1134" w:bottom="1440" w:left="1134" w:header="709" w:footer="709" w:gutter="0"/>
       <w:cols w:space="708"/>
@@ -1015,7 +1454,7 @@
       <w:rPr>
         <w:noProof/>
       </w:rPr>
-      <w:t>23/05/17</w:t>
+      <w:t>1/06/17</w:t>
     </w:r>
     <w:r>
       <w:fldChar w:fldCharType="end"/>
@@ -1479,7 +1918,7 @@
         <w:rFonts w:ascii="Courier New" w:hAnsi="Courier New" w:cs="Courier New" w:hint="default"/>
       </w:rPr>
     </w:lvl>
-    <w:lvl w:ilvl="2" w:tplc="0C090005" w:tentative="1">
+    <w:lvl w:ilvl="2" w:tplc="0C090005">
       <w:start w:val="1"/>
       <w:numFmt w:val="bullet"/>
       <w:lvlText w:val=""/>
@@ -3448,7 +3887,7 @@
 </file>
 
 <file path=customXml/itemProps1.xml><?xml version="1.0" encoding="utf-8"?>
-<ds:datastoreItem xmlns:ds="http://schemas.openxmlformats.org/officeDocument/2006/customXml" ds:itemID="{C405FDD6-18F8-4A5C-91D3-B408F9964366}">
+<ds:datastoreItem xmlns:ds="http://schemas.openxmlformats.org/officeDocument/2006/customXml" ds:itemID="{745A92B1-E8DC-4CB3-B1C5-98C90A6342DC}">
   <ds:schemaRefs>
     <ds:schemaRef ds:uri="http://schemas.openxmlformats.org/officeDocument/2006/bibliography"/>
   </ds:schemaRefs>

</xml_diff>